<commit_message>
update demo may thay
</commit_message>
<xml_diff>
--- a/WEBPDF/webpdf/media/pdfdata/phieu_trinh_van_ban_di.docx
+++ b/WEBPDF/webpdf/media/pdfdata/phieu_trinh_van_ban_di.docx
@@ -82,7 +82,7 @@
                 <w:sz w:val="26"/>
                 <w:szCs w:val="26"/>
               </w:rPr>
-              <w:t xml:space="preserve">PHÒNG HÀNH CHÍNH</w:t>
+              <w:t xml:space="preserve">PHÒNG ĐÀO TẠO</w:t>
             </w:r>
             <w:bookmarkStart w:id="0" w:name="__DdeLink__636_3922399691"/>
             <w:bookmarkEnd w:id="0"/>
@@ -467,7 +467,7 @@
           <w:sz w:val="24"/>
           <w:szCs w:val="24"/>
         </w:rPr>
-        <w:t xml:space="preserve">05/11/2024</w:t>
+        <w:t xml:space="preserve">14/10/2024</w:t>
       </w:r>
       <w:bookmarkStart w:id="1" w:name="__DdeLink__626_3922399691"/>
       <w:bookmarkEnd w:id="1"/>
@@ -495,7 +495,7 @@
           <w:sz w:val="24"/>
           <w:szCs w:val="24"/>
         </w:rPr>
-        <w:t xml:space="preserve">Phòng Hành chính</w:t>
+        <w:t xml:space="preserve">Phòng Đào tạo</w:t>
       </w:r>
       <w:r>
         <w:rPr>
@@ -679,7 +679,7 @@
           <w:sz w:val="24"/>
           <w:szCs w:val="24"/>
         </w:rPr>
-        <w:t xml:space="preserve">Phòng Hành chính</w:t>
+        <w:t xml:space="preserve">Phòng Đào tạo</w:t>
       </w:r>
       <w:r>
         <w:rPr>

</xml_diff>

<commit_message>
feat: fix del all docx
</commit_message>
<xml_diff>
--- a/WEBPDF/webpdf/media/pdfdata/phieu_trinh_van_ban_di.docx
+++ b/WEBPDF/webpdf/media/pdfdata/phieu_trinh_van_ban_di.docx
@@ -82,7 +82,7 @@
                 <w:sz w:val="26"/>
                 <w:szCs w:val="26"/>
               </w:rPr>
-              <w:t xml:space="preserve">PHÒNG HÀNH CHÍNH</w:t>
+              <w:t xml:space="preserve">PHÒNG ĐÀO TẠO</w:t>
             </w:r>
             <w:bookmarkStart w:id="0" w:name="__DdeLink__636_3922399691"/>
             <w:bookmarkEnd w:id="0"/>
@@ -467,7 +467,7 @@
           <w:sz w:val="24"/>
           <w:szCs w:val="24"/>
         </w:rPr>
-        <w:t xml:space="preserve">05/11/2024</w:t>
+        <w:t xml:space="preserve">10/12/2024</w:t>
       </w:r>
       <w:bookmarkStart w:id="1" w:name="__DdeLink__626_3922399691"/>
       <w:bookmarkEnd w:id="1"/>
@@ -495,7 +495,7 @@
           <w:sz w:val="24"/>
           <w:szCs w:val="24"/>
         </w:rPr>
-        <w:t xml:space="preserve">Phòng Hành chính</w:t>
+        <w:t xml:space="preserve">Phòng Đào tạo</w:t>
       </w:r>
       <w:r>
         <w:rPr>
@@ -679,7 +679,7 @@
           <w:sz w:val="24"/>
           <w:szCs w:val="24"/>
         </w:rPr>
-        <w:t xml:space="preserve">Phòng Hành chính</w:t>
+        <w:t xml:space="preserve">Phòng Đào tạo</w:t>
       </w:r>
       <w:r>
         <w:rPr>

</xml_diff>